<commit_message>
small fix in document
</commit_message>
<xml_diff>
--- a/idz1/Отчет.docx
+++ b/idz1/Отчет.docx
@@ -49,21 +49,7 @@
             <w:rStyle w:val="Hyperlink"/>
             <w:lang w:val="ru-RU"/>
           </w:rPr>
-          <w:t xml:space="preserve">ссылка на </w:t>
-        </w:r>
-        <w:r>
-          <w:rPr>
-            <w:rStyle w:val="Hyperlink"/>
-            <w:lang w:val="ru-RU"/>
-          </w:rPr>
-          <w:t>я</w:t>
-        </w:r>
-        <w:r>
-          <w:rPr>
-            <w:rStyle w:val="Hyperlink"/>
-            <w:lang w:val="ru-RU"/>
-          </w:rPr>
-          <w:t>чейку в таблице</w:t>
+          <w:t>ссылка на ячейку в таблице</w:t>
         </w:r>
       </w:hyperlink>
       <w:r>
@@ -134,24 +120,78 @@
           <w:lang w:val="ru-RU"/>
         </w:rPr>
         <w:br/>
-        <w:t>1</w:t>
-      </w:r>
-      <w:proofErr w:type="gramStart"/>
+        <w:t>1) При введении 0 происходит запуск тестов</w:t>
+      </w:r>
+      <w:r>
+        <w:rPr>
+          <w:lang w:val="ru-RU"/>
+        </w:rPr>
+        <w:t xml:space="preserve"> </w:t>
+      </w:r>
+      <w:r>
+        <w:rPr>
+          <w:lang w:val="ru-RU"/>
+        </w:rPr>
+        <w:br/>
+        <w:t>Пояснение</w:t>
+      </w:r>
+      <w:r>
+        <w:rPr>
+          <w:lang w:val="ru-RU"/>
+        </w:rPr>
+        <w:t xml:space="preserve">: </w:t>
+      </w:r>
+      <w:r>
+        <w:rPr>
+          <w:lang w:val="en-US"/>
+        </w:rPr>
+        <w:t>test</w:t>
+      </w:r>
+      <w:r>
+        <w:rPr>
+          <w:lang w:val="ru-RU"/>
+        </w:rPr>
+        <w:t>(%</w:t>
+      </w:r>
+      <w:r>
+        <w:rPr>
+          <w:lang w:val="en-US"/>
+        </w:rPr>
+        <w:t>n</w:t>
+      </w:r>
+      <w:r>
+        <w:rPr>
+          <w:lang w:val="ru-RU"/>
+        </w:rPr>
+        <w:t>, %</w:t>
+      </w:r>
+      <w:r>
+        <w:rPr>
+          <w:lang w:val="en-US"/>
+        </w:rPr>
+        <w:t>source</w:t>
+      </w:r>
+      <w:r>
+        <w:rPr>
+          <w:lang w:val="ru-RU"/>
+        </w:rPr>
+        <w:t>, %</w:t>
+      </w:r>
+      <w:r>
+        <w:rPr>
+          <w:lang w:val="en-US"/>
+        </w:rPr>
+        <w:t>target</w:t>
+      </w:r>
       <w:r>
         <w:rPr>
           <w:lang w:val="ru-RU"/>
         </w:rPr>
         <w:t>)</w:t>
       </w:r>
-      <w:proofErr w:type="gramEnd"/>
-      <w:r>
-        <w:rPr>
-          <w:lang w:val="ru-RU"/>
-        </w:rPr>
-        <w:t xml:space="preserve"> При введении 0 происходит запуск тестов</w:t>
-      </w:r>
-      <w:r>
-        <w:rPr>
+      <w:r>
+        <w:rPr>
+          <w:noProof/>
           <w:lang w:val="ru-RU"/>
         </w:rPr>
         <w:drawing>
@@ -201,31 +241,18 @@
         <w:rPr>
           <w:lang w:val="ru-RU"/>
         </w:rPr>
-        <w:t xml:space="preserve">2) При введении нечетного числа в качестве длины массива </w:t>
-      </w:r>
-      <w:proofErr w:type="gramStart"/>
-      <w:r>
-        <w:rPr>
-          <w:lang w:val="ru-RU"/>
-        </w:rPr>
-        <w:t>-  происходит</w:t>
-      </w:r>
-      <w:proofErr w:type="gramEnd"/>
-      <w:r>
-        <w:rPr>
-          <w:lang w:val="ru-RU"/>
-        </w:rPr>
-        <w:t xml:space="preserve"> завершение программы</w:t>
-      </w:r>
-    </w:p>
-    <w:p>
-      <w:pPr>
-        <w:rPr>
-          <w:lang w:val="ru-RU"/>
-        </w:rPr>
-      </w:pPr>
-      <w:r>
-        <w:rPr>
+        <w:t>2) При введении нечетного числа в качестве длины массива -  происходит завершение программы</w:t>
+      </w:r>
+    </w:p>
+    <w:p>
+      <w:pPr>
+        <w:rPr>
+          <w:lang w:val="ru-RU"/>
+        </w:rPr>
+      </w:pPr>
+      <w:r>
+        <w:rPr>
+          <w:noProof/>
           <w:lang w:val="ru-RU"/>
         </w:rPr>
         <w:lastRenderedPageBreak/>
@@ -292,6 +319,7 @@
       </w:r>
       <w:r>
         <w:rPr>
+          <w:noProof/>
           <w:lang w:val="ru-RU"/>
         </w:rPr>
         <w:drawing>
@@ -395,6 +423,7 @@
       </w:r>
       <w:r>
         <w:rPr>
+          <w:noProof/>
           <w:lang w:val="ru-RU"/>
         </w:rPr>
         <w:drawing>
@@ -581,21 +610,7 @@
         <w:rPr>
           <w:lang w:val="ru-RU"/>
         </w:rPr>
-        <w:t xml:space="preserve">Все подпрограммы принимают аргументы в </w:t>
-      </w:r>
-      <w:proofErr w:type="spellStart"/>
-      <w:r>
-        <w:rPr>
-          <w:lang w:val="ru-RU"/>
-        </w:rPr>
-        <w:t>региатрах</w:t>
-      </w:r>
-      <w:proofErr w:type="spellEnd"/>
-      <w:r>
-        <w:rPr>
-          <w:lang w:val="ru-RU"/>
-        </w:rPr>
-        <w:t xml:space="preserve"> </w:t>
+        <w:t xml:space="preserve">Все подпрограммы принимают аргументы в региатрах </w:t>
       </w:r>
       <w:r>
         <w:rPr>
@@ -742,19 +757,11 @@
         </w:rPr>
         <w:t xml:space="preserve">2 </w:t>
       </w:r>
-      <w:proofErr w:type="spellStart"/>
-      <w:r>
-        <w:rPr>
-          <w:lang w:val="ru-RU"/>
-        </w:rPr>
-        <w:t>итд</w:t>
-      </w:r>
-      <w:proofErr w:type="spellEnd"/>
-      <w:r>
-        <w:rPr>
-          <w:lang w:val="ru-RU"/>
-        </w:rPr>
-        <w:t xml:space="preserve"> сохраняют свои значения по итогу работы программы – конвенции не нарушены.</w:t>
+      <w:r>
+        <w:rPr>
+          <w:lang w:val="ru-RU"/>
+        </w:rPr>
+        <w:t>итд сохраняют свои значения по итогу работы программы – конвенции не нарушены.</w:t>
       </w:r>
     </w:p>
     <w:p>
@@ -909,6 +916,7 @@
       <w:r>
         <w:rPr>
           <w:rFonts w:ascii="SFRM1200" w:eastAsia="Times New Roman" w:hAnsi="SFRM1200" w:cs="Times New Roman"/>
+          <w:noProof/>
           <w:kern w:val="0"/>
           <w:lang w:val="ru-RU"/>
           <w14:ligatures w14:val="none"/>
@@ -1070,21 +1078,7 @@
         <w:rPr>
           <w:lang w:val="ru-RU"/>
         </w:rPr>
-        <w:t xml:space="preserve">Макросы на ввод вывод информации написаны. Не стал писать только макрос на чтение строки в буфер, поскольку это происходит один раз во всем коде и я </w:t>
-      </w:r>
-      <w:proofErr w:type="gramStart"/>
-      <w:r>
-        <w:rPr>
-          <w:lang w:val="ru-RU"/>
-        </w:rPr>
-        <w:t>решил</w:t>
-      </w:r>
-      <w:proofErr w:type="gramEnd"/>
-      <w:r>
-        <w:rPr>
-          <w:lang w:val="ru-RU"/>
-        </w:rPr>
-        <w:t xml:space="preserve"> что это не целесообразно.</w:t>
+        <w:t>Макросы на ввод вывод информации написаны. Не стал писать только макрос на чтение строки в буфер, поскольку это происходит один раз во всем коде и я решил что это не целесообразно.</w:t>
       </w:r>
       <w:r>
         <w:rPr>
@@ -1101,6 +1095,7 @@
       </w:r>
       <w:r>
         <w:rPr>
+          <w:noProof/>
           <w:lang w:val="ru-RU"/>
         </w:rPr>
         <w:drawing>
@@ -1201,14 +1196,12 @@
         </w:rPr>
         <w:t>.</w:t>
       </w:r>
-      <w:proofErr w:type="spellStart"/>
       <w:r>
         <w:rPr>
           <w:lang w:val="en-US"/>
         </w:rPr>
         <w:t>asm</w:t>
       </w:r>
-      <w:proofErr w:type="spellEnd"/>
       <w:r>
         <w:rPr>
           <w:lang w:val="ru-RU"/>
@@ -1282,14 +1275,12 @@
         </w:rPr>
         <w:t>.</w:t>
       </w:r>
-      <w:proofErr w:type="spellStart"/>
       <w:r>
         <w:rPr>
           <w:lang w:val="en-US"/>
         </w:rPr>
         <w:t>asm</w:t>
       </w:r>
-      <w:proofErr w:type="spellEnd"/>
       <w:r>
         <w:rPr>
           <w:lang w:val="ru-RU"/>
@@ -1302,14 +1293,12 @@
         </w:rPr>
         <w:t xml:space="preserve">- Функции для работы с массивами используются как внутри тестовой части программы в функции </w:t>
       </w:r>
-      <w:proofErr w:type="gramStart"/>
       <w:r>
         <w:rPr>
           <w:lang w:val="en-US"/>
         </w:rPr>
         <w:t>main</w:t>
       </w:r>
-      <w:proofErr w:type="gramEnd"/>
       <w:r>
         <w:rPr>
           <w:lang w:val="ru-RU"/>
@@ -2610,6 +2599,7 @@
   <w:style w:type="character" w:default="1" w:styleId="DefaultParagraphFont">
     <w:name w:val="Default Paragraph Font"/>
     <w:uiPriority w:val="1"/>
+    <w:semiHidden/>
     <w:unhideWhenUsed/>
   </w:style>
   <w:style w:type="table" w:default="1" w:styleId="TableNormal">

</xml_diff>

<commit_message>
Separated tests from code
</commit_message>
<xml_diff>
--- a/idz1/Отчет.docx
+++ b/idz1/Отчет.docx
@@ -120,7 +120,21 @@
           <w:lang w:val="ru-RU"/>
         </w:rPr>
         <w:br/>
-        <w:t>1) При введении 0 происходит запуск тестов</w:t>
+        <w:t>1</w:t>
+      </w:r>
+      <w:proofErr w:type="gramStart"/>
+      <w:r>
+        <w:rPr>
+          <w:lang w:val="ru-RU"/>
+        </w:rPr>
+        <w:t>)</w:t>
+      </w:r>
+      <w:proofErr w:type="gramEnd"/>
+      <w:r>
+        <w:rPr>
+          <w:lang w:val="ru-RU"/>
+        </w:rPr>
+        <w:t xml:space="preserve"> При введении 0 происходит запуск тестов</w:t>
       </w:r>
       <w:r>
         <w:rPr>
@@ -133,72 +147,16 @@
           <w:lang w:val="ru-RU"/>
         </w:rPr>
         <w:br/>
-        <w:t>Пояснение</w:t>
-      </w:r>
-      <w:r>
-        <w:rPr>
-          <w:lang w:val="ru-RU"/>
-        </w:rPr>
-        <w:t xml:space="preserve">: </w:t>
-      </w:r>
-      <w:r>
-        <w:rPr>
-          <w:lang w:val="en-US"/>
-        </w:rPr>
-        <w:t>test</w:t>
-      </w:r>
-      <w:r>
-        <w:rPr>
-          <w:lang w:val="ru-RU"/>
-        </w:rPr>
-        <w:t>(%</w:t>
-      </w:r>
-      <w:r>
-        <w:rPr>
-          <w:lang w:val="en-US"/>
-        </w:rPr>
-        <w:t>n</w:t>
-      </w:r>
-      <w:r>
-        <w:rPr>
-          <w:lang w:val="ru-RU"/>
-        </w:rPr>
-        <w:t>, %</w:t>
-      </w:r>
-      <w:r>
-        <w:rPr>
-          <w:lang w:val="en-US"/>
-        </w:rPr>
-        <w:t>source</w:t>
-      </w:r>
-      <w:r>
-        <w:rPr>
-          <w:lang w:val="ru-RU"/>
-        </w:rPr>
-        <w:t>, %</w:t>
-      </w:r>
-      <w:r>
-        <w:rPr>
-          <w:lang w:val="en-US"/>
-        </w:rPr>
-        <w:t>target</w:t>
-      </w:r>
-      <w:r>
-        <w:rPr>
-          <w:lang w:val="ru-RU"/>
-        </w:rPr>
-        <w:t>)</w:t>
-      </w:r>
-      <w:r>
-        <w:rPr>
-          <w:noProof/>
+      </w:r>
+      <w:r>
+        <w:rPr>
           <w:lang w:val="ru-RU"/>
         </w:rPr>
         <w:drawing>
-          <wp:inline distT="0" distB="0" distL="0" distR="0" wp14:anchorId="2BB665C2" wp14:editId="19080AC1">
-            <wp:extent cx="5943600" cy="3249930"/>
-            <wp:effectExtent l="0" t="0" r="0" b="1270"/>
-            <wp:docPr id="1678803235" name="Picture 1"/>
+          <wp:inline distT="0" distB="0" distL="0" distR="0" wp14:anchorId="05CC5A22" wp14:editId="72D3C895">
+            <wp:extent cx="5943600" cy="3989705"/>
+            <wp:effectExtent l="0" t="0" r="0" b="0"/>
+            <wp:docPr id="661014359" name="Picture 1"/>
             <wp:cNvGraphicFramePr>
               <a:graphicFrameLocks xmlns:a="http://schemas.openxmlformats.org/drawingml/2006/main" noChangeAspect="1"/>
             </wp:cNvGraphicFramePr>
@@ -206,7 +164,7 @@
               <a:graphicData uri="http://schemas.openxmlformats.org/drawingml/2006/picture">
                 <pic:pic xmlns:pic="http://schemas.openxmlformats.org/drawingml/2006/picture">
                   <pic:nvPicPr>
-                    <pic:cNvPr id="1678803235" name=""/>
+                    <pic:cNvPr id="661014359" name=""/>
                     <pic:cNvPicPr/>
                   </pic:nvPicPr>
                   <pic:blipFill>
@@ -218,7 +176,7 @@
                   <pic:spPr>
                     <a:xfrm>
                       <a:off x="0" y="0"/>
-                      <a:ext cx="5943600" cy="3249930"/>
+                      <a:ext cx="5943600" cy="3989705"/>
                     </a:xfrm>
                     <a:prstGeom prst="rect">
                       <a:avLst/>
@@ -241,7 +199,7 @@
         <w:rPr>
           <w:lang w:val="ru-RU"/>
         </w:rPr>
-        <w:t>2) При введении нечетного числа в качестве длины массива -  происходит завершение программы</w:t>
+        <w:t>2) При введении нечетного числа в качестве длины массива - происходит завершение программы</w:t>
       </w:r>
     </w:p>
     <w:p>
@@ -320,13 +278,12 @@
       <w:r>
         <w:rPr>
           <w:noProof/>
-          <w:lang w:val="ru-RU"/>
         </w:rPr>
         <w:drawing>
-          <wp:inline distT="0" distB="0" distL="0" distR="0" wp14:anchorId="01E7D8AE" wp14:editId="0439BCF5">
-            <wp:extent cx="5943600" cy="3357880"/>
-            <wp:effectExtent l="0" t="0" r="0" b="0"/>
-            <wp:docPr id="98969586" name="Picture 1"/>
+          <wp:inline distT="0" distB="0" distL="0" distR="0" wp14:anchorId="35E012B5" wp14:editId="7385E7BE">
+            <wp:extent cx="5943600" cy="3308350"/>
+            <wp:effectExtent l="0" t="0" r="0" b="6350"/>
+            <wp:docPr id="957138241" name="Picture 1"/>
             <wp:cNvGraphicFramePr>
               <a:graphicFrameLocks xmlns:a="http://schemas.openxmlformats.org/drawingml/2006/main" noChangeAspect="1"/>
             </wp:cNvGraphicFramePr>
@@ -334,7 +291,7 @@
               <a:graphicData uri="http://schemas.openxmlformats.org/drawingml/2006/picture">
                 <pic:pic xmlns:pic="http://schemas.openxmlformats.org/drawingml/2006/picture">
                   <pic:nvPicPr>
-                    <pic:cNvPr id="98969586" name=""/>
+                    <pic:cNvPr id="957138241" name=""/>
                     <pic:cNvPicPr/>
                   </pic:nvPicPr>
                   <pic:blipFill>
@@ -346,7 +303,7 @@
                   <pic:spPr>
                     <a:xfrm>
                       <a:off x="0" y="0"/>
-                      <a:ext cx="5943600" cy="3357880"/>
+                      <a:ext cx="5943600" cy="3308350"/>
                     </a:xfrm>
                     <a:prstGeom prst="rect">
                       <a:avLst/>
@@ -397,40 +354,553 @@
           <w:noProof/>
           <w:lang w:val="ru-RU"/>
         </w:rPr>
-        <w:t xml:space="preserve">(строчки 69 и 70). При желании можно включить второй вместо первого (строчки </w:t>
+        <w:t xml:space="preserve">(строчки </w:t>
       </w:r>
       <w:r>
         <w:rPr>
           <w:noProof/>
           <w:lang w:val="ru-RU"/>
         </w:rPr>
+        <w:t>41-43</w:t>
+      </w:r>
+      <w:r>
+        <w:rPr>
+          <w:noProof/>
+          <w:lang w:val="ru-RU"/>
+        </w:rPr>
+        <w:t xml:space="preserve">). При желании можно включить второй вместо первого (строчки </w:t>
+      </w:r>
+      <w:r>
+        <w:rPr>
+          <w:noProof/>
+          <w:lang w:val="ru-RU"/>
+        </w:rPr>
+        <w:t>45-46</w:t>
+      </w:r>
+      <w:r>
+        <w:rPr>
+          <w:noProof/>
+          <w:lang w:val="ru-RU"/>
+        </w:rPr>
+        <w:t>)</w:t>
+      </w:r>
+      <w:r>
+        <w:rPr>
+          <w:noProof/>
+          <w:lang w:val="ru-RU"/>
+        </w:rPr>
+        <w:t>. В обоих способах предусмотрена также работа с отрицательными числами</w:t>
+      </w:r>
+      <w:r>
+        <w:rPr>
+          <w:noProof/>
+          <w:lang w:val="ru-RU"/>
+        </w:rPr>
+        <w:t>.</w:t>
+      </w:r>
+    </w:p>
+    <w:p>
+      <w:pPr>
+        <w:rPr>
+          <w:noProof/>
+          <w:lang w:val="ru-RU"/>
+        </w:rPr>
+      </w:pPr>
+    </w:p>
+    <w:p>
+      <w:pPr>
+        <w:rPr>
+          <w:lang w:val="ru-RU"/>
+        </w:rPr>
+      </w:pPr>
+    </w:p>
+    <w:p>
+      <w:pPr>
+        <w:rPr>
+          <w:lang w:val="ru-RU"/>
+        </w:rPr>
+      </w:pPr>
+      <w:r>
+        <w:rPr>
+          <w:lang w:val="ru-RU"/>
+        </w:rPr>
         <w:lastRenderedPageBreak/>
-        <w:t>72 и 73)</w:t>
+        <w:t>По критериям подряд</w:t>
+      </w:r>
+      <w:r>
+        <w:rPr>
+          <w:lang w:val="ru-RU"/>
+        </w:rPr>
+        <w:t xml:space="preserve"> (</w:t>
+      </w:r>
+      <w:proofErr w:type="gramStart"/>
+      <w:r>
+        <w:rPr>
+          <w:lang w:val="ru-RU"/>
+        </w:rPr>
+        <w:t>считаю</w:t>
+      </w:r>
+      <w:proofErr w:type="gramEnd"/>
+      <w:r>
+        <w:rPr>
+          <w:lang w:val="ru-RU"/>
+        </w:rPr>
+        <w:t xml:space="preserve"> что выполнил их все)</w:t>
+      </w:r>
+      <w:r>
+        <w:rPr>
+          <w:lang w:val="ru-RU"/>
+        </w:rPr>
+        <w:t>:</w:t>
+      </w:r>
+      <w:r>
+        <w:rPr>
+          <w:lang w:val="ru-RU"/>
+        </w:rPr>
+        <w:br/>
+        <w:t>4-5 баллов</w:t>
+      </w:r>
+    </w:p>
+    <w:p>
+      <w:pPr>
+        <w:pStyle w:val="ListParagraph"/>
+        <w:numPr>
+          <w:ilvl w:val="0"/>
+          <w:numId w:val="4"/>
+        </w:numPr>
+        <w:rPr>
+          <w:lang w:val="ru-RU"/>
+        </w:rPr>
+      </w:pPr>
+      <w:r>
+        <w:rPr>
+          <w:lang w:val="ru-RU"/>
+        </w:rPr>
+        <w:t>Код на ассемблере написан. Ввод осуществляется с клавиатуры. Вывод осуществляется на дисплей</w:t>
+      </w:r>
+    </w:p>
+    <w:p>
+      <w:pPr>
+        <w:pStyle w:val="ListParagraph"/>
+        <w:numPr>
+          <w:ilvl w:val="0"/>
+          <w:numId w:val="4"/>
+        </w:numPr>
+        <w:rPr>
+          <w:lang w:val="ru-RU"/>
+        </w:rPr>
+      </w:pPr>
+      <w:r>
+        <w:rPr>
+          <w:lang w:val="ru-RU"/>
+        </w:rPr>
+        <w:t>Комментарии присутствуют</w:t>
+      </w:r>
+    </w:p>
+    <w:p>
+      <w:pPr>
+        <w:pStyle w:val="ListParagraph"/>
+        <w:numPr>
+          <w:ilvl w:val="0"/>
+          <w:numId w:val="4"/>
+        </w:numPr>
+        <w:rPr>
+          <w:lang w:val="ru-RU"/>
+        </w:rPr>
+      </w:pPr>
+      <w:r>
+        <w:rPr>
+          <w:lang w:val="ru-RU"/>
+        </w:rPr>
+        <w:t>Подпрограммы используются</w:t>
+      </w:r>
+    </w:p>
+    <w:p>
+      <w:pPr>
+        <w:pStyle w:val="ListParagraph"/>
+        <w:numPr>
+          <w:ilvl w:val="0"/>
+          <w:numId w:val="4"/>
+        </w:numPr>
+        <w:rPr>
+          <w:lang w:val="ru-RU"/>
+        </w:rPr>
+      </w:pPr>
+      <w:r>
+        <w:rPr>
+          <w:lang w:val="ru-RU"/>
+        </w:rPr>
+        <w:t>В отчете скриншоты есть (выше)</w:t>
+      </w:r>
+    </w:p>
+    <w:p>
+      <w:pPr>
+        <w:rPr>
+          <w:lang w:val="ru-RU"/>
+        </w:rPr>
+      </w:pPr>
+      <w:r>
+        <w:rPr>
+          <w:lang w:val="ru-RU"/>
+        </w:rPr>
+        <w:t>6-7 баллов</w:t>
+      </w:r>
+    </w:p>
+    <w:p>
+      <w:pPr>
+        <w:pStyle w:val="ListParagraph"/>
+        <w:numPr>
+          <w:ilvl w:val="0"/>
+          <w:numId w:val="4"/>
+        </w:numPr>
+        <w:rPr>
+          <w:lang w:val="ru-RU"/>
+        </w:rPr>
+      </w:pPr>
+      <w:r>
+        <w:rPr>
+          <w:lang w:val="ru-RU"/>
+        </w:rPr>
+        <w:t xml:space="preserve">Все подпрограммы принимают аргументы в </w:t>
+      </w:r>
+      <w:proofErr w:type="spellStart"/>
+      <w:r>
+        <w:rPr>
+          <w:lang w:val="ru-RU"/>
+        </w:rPr>
+        <w:t>реги</w:t>
+      </w:r>
+      <w:proofErr w:type="spellEnd"/>
+      <w:r>
+        <w:rPr>
+          <w:lang w:val="en-US"/>
+        </w:rPr>
+        <w:t>c</w:t>
+      </w:r>
+      <w:r>
+        <w:rPr>
+          <w:lang w:val="ru-RU"/>
+        </w:rPr>
+        <w:t xml:space="preserve">трах </w:t>
+      </w:r>
+      <w:r>
+        <w:rPr>
+          <w:lang w:val="en-US"/>
+        </w:rPr>
+        <w:t>a</w:t>
+      </w:r>
+      <w:r>
+        <w:rPr>
+          <w:lang w:val="ru-RU"/>
+        </w:rPr>
+        <w:t xml:space="preserve">0, </w:t>
+      </w:r>
+      <w:r>
+        <w:rPr>
+          <w:lang w:val="en-US"/>
+        </w:rPr>
+        <w:t>a</w:t>
+      </w:r>
+      <w:r>
+        <w:rPr>
+          <w:lang w:val="ru-RU"/>
+        </w:rPr>
+        <w:t xml:space="preserve">1 </w:t>
+      </w:r>
+      <w:r>
+        <w:rPr>
+          <w:lang w:val="ru-RU"/>
+        </w:rPr>
+        <w:t xml:space="preserve">и </w:t>
+      </w:r>
+      <w:r>
+        <w:rPr>
+          <w:lang w:val="en-US"/>
+        </w:rPr>
+        <w:t>a</w:t>
+      </w:r>
+      <w:r>
+        <w:rPr>
+          <w:lang w:val="ru-RU"/>
+        </w:rPr>
+        <w:t>2 (</w:t>
+      </w:r>
+      <w:r>
+        <w:rPr>
+          <w:lang w:val="ru-RU"/>
+        </w:rPr>
+        <w:t xml:space="preserve">больше не нужно). Подпрограммы ничего не возвращают (как </w:t>
+      </w:r>
+      <w:r>
+        <w:rPr>
+          <w:lang w:val="en-US"/>
+        </w:rPr>
+        <w:t>void</w:t>
+      </w:r>
+      <w:r>
+        <w:rPr>
+          <w:lang w:val="ru-RU"/>
+        </w:rPr>
+        <w:t xml:space="preserve"> </w:t>
+      </w:r>
+      <w:r>
+        <w:rPr>
+          <w:lang w:val="ru-RU"/>
+        </w:rPr>
+        <w:t xml:space="preserve">в </w:t>
+      </w:r>
+      <w:r>
+        <w:rPr>
+          <w:lang w:val="en-US"/>
+        </w:rPr>
+        <w:t>C</w:t>
+      </w:r>
+      <w:r>
+        <w:rPr>
+          <w:lang w:val="ru-RU"/>
+        </w:rPr>
+        <w:t xml:space="preserve"> </w:t>
+      </w:r>
+      <w:r>
+        <w:rPr>
+          <w:lang w:val="ru-RU"/>
+        </w:rPr>
+        <w:t xml:space="preserve">и </w:t>
+      </w:r>
+      <w:r>
+        <w:rPr>
+          <w:lang w:val="en-US"/>
+        </w:rPr>
+        <w:t>C</w:t>
+      </w:r>
+      <w:r>
+        <w:rPr>
+          <w:lang w:val="ru-RU"/>
+        </w:rPr>
+        <w:t>++)</w:t>
+      </w:r>
+      <w:r>
+        <w:rPr>
+          <w:lang w:val="ru-RU"/>
+        </w:rPr>
+        <w:t>.</w:t>
+      </w:r>
+      <w:r>
+        <w:rPr>
+          <w:lang w:val="ru-RU"/>
+        </w:rPr>
+        <w:br/>
+        <w:t xml:space="preserve">Регистры </w:t>
+      </w:r>
+      <w:r>
+        <w:rPr>
+          <w:lang w:val="en-US"/>
+        </w:rPr>
+        <w:t>s</w:t>
+      </w:r>
+      <w:r>
+        <w:rPr>
+          <w:lang w:val="ru-RU"/>
+        </w:rPr>
+        <w:t xml:space="preserve">0, </w:t>
+      </w:r>
+      <w:r>
+        <w:rPr>
+          <w:lang w:val="en-US"/>
+        </w:rPr>
+        <w:t>s</w:t>
+      </w:r>
+      <w:r>
+        <w:rPr>
+          <w:lang w:val="ru-RU"/>
+        </w:rPr>
+        <w:t xml:space="preserve">1, </w:t>
+      </w:r>
+      <w:r>
+        <w:rPr>
+          <w:lang w:val="en-US"/>
+        </w:rPr>
+        <w:t>s</w:t>
+      </w:r>
+      <w:r>
+        <w:rPr>
+          <w:lang w:val="ru-RU"/>
+        </w:rPr>
+        <w:t xml:space="preserve">2 </w:t>
+      </w:r>
+      <w:proofErr w:type="spellStart"/>
+      <w:r>
+        <w:rPr>
+          <w:lang w:val="ru-RU"/>
+        </w:rPr>
+        <w:t>итд</w:t>
+      </w:r>
+      <w:proofErr w:type="spellEnd"/>
+      <w:r>
+        <w:rPr>
+          <w:lang w:val="ru-RU"/>
+        </w:rPr>
+        <w:t xml:space="preserve"> сохраняют свои значения по итогу работы программы – конвенции не нарушены.</w:t>
+      </w:r>
+    </w:p>
+    <w:p>
+      <w:pPr>
+        <w:pStyle w:val="ListParagraph"/>
+        <w:numPr>
+          <w:ilvl w:val="0"/>
+          <w:numId w:val="4"/>
+        </w:numPr>
+        <w:rPr>
+          <w:lang w:val="ru-RU"/>
+        </w:rPr>
+      </w:pPr>
+      <w:r>
+        <w:rPr>
+          <w:lang w:val="ru-RU"/>
+        </w:rPr>
+        <w:t xml:space="preserve">Локальные переменные </w:t>
+      </w:r>
+      <w:r>
+        <w:rPr>
+          <w:lang w:val="ru-RU"/>
+        </w:rPr>
+        <w:t>хранятся в свободных регистрах.</w:t>
+      </w:r>
+    </w:p>
+    <w:p>
+      <w:pPr>
+        <w:numPr>
+          <w:ilvl w:val="0"/>
+          <w:numId w:val="4"/>
+        </w:numPr>
+        <w:spacing w:before="100" w:beforeAutospacing="1" w:after="100" w:afterAutospacing="1"/>
+        <w:rPr>
+          <w:rFonts w:ascii="SFRM1200" w:eastAsia="Times New Roman" w:hAnsi="SFRM1200" w:cs="Times New Roman"/>
+          <w:kern w:val="0"/>
+          <w14:ligatures w14:val="none"/>
+        </w:rPr>
+      </w:pPr>
+      <w:r>
+        <w:rPr>
+          <w:rFonts w:ascii="SFRM1200" w:eastAsia="Times New Roman" w:hAnsi="SFRM1200" w:cs="Times New Roman"/>
+          <w:kern w:val="0"/>
+          <w14:ligatures w14:val="none"/>
+        </w:rPr>
+        <w:t xml:space="preserve">В местах вызова функции </w:t>
+      </w:r>
+      <w:r>
+        <w:rPr>
+          <w:rFonts w:ascii="SFRM1200" w:eastAsia="Times New Roman" w:hAnsi="SFRM1200" w:cs="Times New Roman"/>
+          <w:kern w:val="0"/>
+          <w:lang w:val="ru-RU"/>
+          <w14:ligatures w14:val="none"/>
+        </w:rPr>
+        <w:t>добавлены</w:t>
+      </w:r>
+      <w:r>
+        <w:rPr>
+          <w:rFonts w:ascii="SFRM1200" w:eastAsia="Times New Roman" w:hAnsi="SFRM1200" w:cs="Times New Roman"/>
+          <w:kern w:val="0"/>
+          <w14:ligatures w14:val="none"/>
+        </w:rPr>
+        <w:t xml:space="preserve"> комментарии, описывающие передачу фактических параметров</w:t>
+      </w:r>
+      <w:r>
+        <w:rPr>
+          <w:rFonts w:ascii="SFRM1200" w:eastAsia="Times New Roman" w:hAnsi="SFRM1200" w:cs="Times New Roman"/>
+          <w:kern w:val="0"/>
+          <w:lang w:val="ru-RU"/>
+          <w14:ligatures w14:val="none"/>
+        </w:rPr>
+        <w:t xml:space="preserve">. Аргументы хранятся в </w:t>
+      </w:r>
+      <w:r>
+        <w:rPr>
+          <w:rFonts w:ascii="SFRM1200" w:eastAsia="Times New Roman" w:hAnsi="SFRM1200" w:cs="Times New Roman"/>
+          <w:kern w:val="0"/>
+          <w:lang w:val="en-US"/>
+          <w14:ligatures w14:val="none"/>
+        </w:rPr>
+        <w:t>a</w:t>
+      </w:r>
+      <w:r>
+        <w:rPr>
+          <w:rFonts w:ascii="SFRM1200" w:eastAsia="Times New Roman" w:hAnsi="SFRM1200" w:cs="Times New Roman"/>
+          <w:kern w:val="0"/>
+          <w:lang w:val="ru-RU"/>
+          <w14:ligatures w14:val="none"/>
+        </w:rPr>
+        <w:t xml:space="preserve">0, </w:t>
+      </w:r>
+      <w:r>
+        <w:rPr>
+          <w:rFonts w:ascii="SFRM1200" w:eastAsia="Times New Roman" w:hAnsi="SFRM1200" w:cs="Times New Roman"/>
+          <w:kern w:val="0"/>
+          <w:lang w:val="en-US"/>
+          <w14:ligatures w14:val="none"/>
+        </w:rPr>
+        <w:t>a</w:t>
+      </w:r>
+      <w:r>
+        <w:rPr>
+          <w:rFonts w:ascii="SFRM1200" w:eastAsia="Times New Roman" w:hAnsi="SFRM1200" w:cs="Times New Roman"/>
+          <w:kern w:val="0"/>
+          <w:lang w:val="ru-RU"/>
+          <w14:ligatures w14:val="none"/>
+        </w:rPr>
+        <w:t xml:space="preserve">1, </w:t>
+      </w:r>
+      <w:r>
+        <w:rPr>
+          <w:rFonts w:ascii="SFRM1200" w:eastAsia="Times New Roman" w:hAnsi="SFRM1200" w:cs="Times New Roman"/>
+          <w:kern w:val="0"/>
+          <w:lang w:val="ru-RU"/>
+          <w14:ligatures w14:val="none"/>
+        </w:rPr>
+        <w:t xml:space="preserve">и иногда </w:t>
+      </w:r>
+      <w:r>
+        <w:rPr>
+          <w:rFonts w:ascii="SFRM1200" w:eastAsia="Times New Roman" w:hAnsi="SFRM1200" w:cs="Times New Roman"/>
+          <w:kern w:val="0"/>
+          <w:lang w:val="en-US"/>
+          <w14:ligatures w14:val="none"/>
+        </w:rPr>
+        <w:t>a</w:t>
+      </w:r>
+      <w:r>
+        <w:rPr>
+          <w:rFonts w:ascii="SFRM1200" w:eastAsia="Times New Roman" w:hAnsi="SFRM1200" w:cs="Times New Roman"/>
+          <w:kern w:val="0"/>
+          <w:lang w:val="ru-RU"/>
+          <w14:ligatures w14:val="none"/>
+        </w:rPr>
+        <w:t xml:space="preserve">2 – </w:t>
+      </w:r>
+      <w:r>
+        <w:rPr>
+          <w:rFonts w:ascii="SFRM1200" w:eastAsia="Times New Roman" w:hAnsi="SFRM1200" w:cs="Times New Roman"/>
+          <w:kern w:val="0"/>
+          <w:lang w:val="ru-RU"/>
+          <w14:ligatures w14:val="none"/>
+        </w:rPr>
+        <w:t>я не стал описывать это в комментариях к коду поскольку это избыточно, а код отформатирован максимально наглядным образом (пример ниже)</w:t>
       </w:r>
       <w:r>
         <w:rPr>
           <w:noProof/>
-          <w:lang w:val="ru-RU"/>
-        </w:rPr>
-        <w:t>. В обоих способах предусмотрена также работа с отрицательными числами</w:t>
+        </w:rPr>
+        <w:t xml:space="preserve"> </w:t>
       </w:r>
       <w:r>
         <w:rPr>
           <w:noProof/>
-          <w:lang w:val="ru-RU"/>
-        </w:rPr>
-        <w:t>.</w:t>
-      </w:r>
-      <w:r>
-        <w:rPr>
-          <w:noProof/>
-          <w:lang w:val="ru-RU"/>
         </w:rPr>
         <w:drawing>
-          <wp:inline distT="0" distB="0" distL="0" distR="0" wp14:anchorId="20AF31EE" wp14:editId="42133478">
-            <wp:extent cx="5943600" cy="1029970"/>
+          <wp:inline distT="0" distB="0" distL="0" distR="0" wp14:anchorId="7029AD40" wp14:editId="438231F2">
+            <wp:extent cx="5943600" cy="2553970"/>
             <wp:effectExtent l="0" t="0" r="0" b="0"/>
-            <wp:docPr id="1541126114" name="Picture 1"/>
+            <wp:docPr id="199419129" name="Picture 1"/>
             <wp:cNvGraphicFramePr>
               <a:graphicFrameLocks xmlns:a="http://schemas.openxmlformats.org/drawingml/2006/main" noChangeAspect="1"/>
             </wp:cNvGraphicFramePr>
@@ -438,7 +908,7 @@
               <a:graphicData uri="http://schemas.openxmlformats.org/drawingml/2006/picture">
                 <pic:pic xmlns:pic="http://schemas.openxmlformats.org/drawingml/2006/picture">
                   <pic:nvPicPr>
-                    <pic:cNvPr id="1541126114" name=""/>
+                    <pic:cNvPr id="199419129" name=""/>
                     <pic:cNvPicPr/>
                   </pic:nvPicPr>
                   <pic:blipFill>
@@ -450,7 +920,7 @@
                   <pic:spPr>
                     <a:xfrm>
                       <a:off x="0" y="0"/>
-                      <a:ext cx="5943600" cy="1029970"/>
+                      <a:ext cx="5943600" cy="2553970"/>
                     </a:xfrm>
                     <a:prstGeom prst="rect">
                       <a:avLst/>
@@ -465,53 +935,6 @@
     </w:p>
     <w:p>
       <w:pPr>
-        <w:rPr>
-          <w:noProof/>
-          <w:lang w:val="ru-RU"/>
-        </w:rPr>
-      </w:pPr>
-    </w:p>
-    <w:p>
-      <w:pPr>
-        <w:rPr>
-          <w:lang w:val="ru-RU"/>
-        </w:rPr>
-      </w:pPr>
-    </w:p>
-    <w:p>
-      <w:pPr>
-        <w:rPr>
-          <w:lang w:val="ru-RU"/>
-        </w:rPr>
-      </w:pPr>
-      <w:r>
-        <w:rPr>
-          <w:lang w:val="ru-RU"/>
-        </w:rPr>
-        <w:t>По критериям подряд</w:t>
-      </w:r>
-      <w:r>
-        <w:rPr>
-          <w:lang w:val="ru-RU"/>
-        </w:rPr>
-        <w:t xml:space="preserve"> (считаю что выполнил их все)</w:t>
-      </w:r>
-      <w:r>
-        <w:rPr>
-          <w:lang w:val="ru-RU"/>
-        </w:rPr>
-        <w:t>:</w:t>
-      </w:r>
-      <w:r>
-        <w:rPr>
-          <w:lang w:val="ru-RU"/>
-        </w:rPr>
-        <w:br/>
-        <w:t>4-5 баллов</w:t>
-      </w:r>
-    </w:p>
-    <w:p>
-      <w:pPr>
         <w:pStyle w:val="ListParagraph"/>
         <w:numPr>
           <w:ilvl w:val="0"/>
@@ -525,7 +948,20 @@
         <w:rPr>
           <w:lang w:val="ru-RU"/>
         </w:rPr>
-        <w:t>Код на ассемблере написан. Ввод осуществляется с клавиатуры. Вывод осуществляется на дисплей</w:t>
+        <w:t>Эту информацию в отчете отразил (странный критерий)</w:t>
+      </w:r>
+    </w:p>
+    <w:p>
+      <w:pPr>
+        <w:rPr>
+          <w:lang w:val="ru-RU"/>
+        </w:rPr>
+      </w:pPr>
+      <w:r>
+        <w:rPr>
+          <w:lang w:val="ru-RU"/>
+        </w:rPr>
+        <w:t>8 баллов</w:t>
       </w:r>
     </w:p>
     <w:p>
@@ -535,15 +971,21 @@
           <w:ilvl w:val="0"/>
           <w:numId w:val="4"/>
         </w:numPr>
-        <w:rPr>
-          <w:lang w:val="ru-RU"/>
-        </w:rPr>
-      </w:pPr>
-      <w:r>
-        <w:rPr>
-          <w:lang w:val="ru-RU"/>
-        </w:rPr>
-        <w:t>Комментарии присутствуют</w:t>
+      </w:pPr>
+      <w:r>
+        <w:rPr>
+          <w:lang w:val="ru-RU"/>
+        </w:rPr>
+        <w:t>Разработанные подпрограммы написаны гибко и потому поддерживают</w:t>
+      </w:r>
+      <w:r>
+        <w:t xml:space="preserve"> многократное использование с различными наборами исходных данных</w:t>
+      </w:r>
+      <w:r>
+        <w:rPr>
+          <w:lang w:val="ru-RU"/>
+        </w:rPr>
+        <w:t>.</w:t>
       </w:r>
     </w:p>
     <w:p>
@@ -561,7 +1003,37 @@
         <w:rPr>
           <w:lang w:val="ru-RU"/>
         </w:rPr>
-        <w:t>Подпрограммы используются</w:t>
+        <w:t xml:space="preserve">Тестовая программа </w:t>
+      </w:r>
+      <w:r>
+        <w:rPr>
+          <w:lang w:val="ru-RU"/>
+        </w:rPr>
+        <w:t>написана отдельным файлом. Ч</w:t>
+      </w:r>
+      <w:r>
+        <w:rPr>
+          <w:lang w:val="ru-RU"/>
+        </w:rPr>
+        <w:t xml:space="preserve">тобы обеспечить единую точку входа в программу </w:t>
+      </w:r>
+      <w:r>
+        <w:rPr>
+          <w:lang w:val="ru-RU"/>
+        </w:rPr>
+        <w:t xml:space="preserve">и </w:t>
+      </w:r>
+      <w:r>
+        <w:rPr>
+          <w:lang w:val="ru-RU"/>
+        </w:rPr>
+        <w:t>для упрощения работы с ней</w:t>
+      </w:r>
+      <w:r>
+        <w:rPr>
+          <w:lang w:val="ru-RU"/>
+        </w:rPr>
+        <w:t xml:space="preserve"> добавлена возможность запуска тестов из основной программы (при введении нулевой длины массива)</w:t>
       </w:r>
     </w:p>
     <w:p>
@@ -579,20 +1051,20 @@
         <w:rPr>
           <w:lang w:val="ru-RU"/>
         </w:rPr>
-        <w:t>В отчете скриншоты есть (выше)</w:t>
-      </w:r>
-    </w:p>
-    <w:p>
-      <w:pPr>
-        <w:rPr>
-          <w:lang w:val="ru-RU"/>
-        </w:rPr>
-      </w:pPr>
-      <w:r>
-        <w:rPr>
-          <w:lang w:val="ru-RU"/>
-        </w:rPr>
-        <w:t>6-7 баллов</w:t>
+        <w:t>Изменения в отчет добавлены (еще один странный критерий)</w:t>
+      </w:r>
+    </w:p>
+    <w:p>
+      <w:pPr>
+        <w:rPr>
+          <w:lang w:val="ru-RU"/>
+        </w:rPr>
+      </w:pPr>
+      <w:r>
+        <w:rPr>
+          <w:lang w:val="ru-RU"/>
+        </w:rPr>
+        <w:t>9 баллов</w:t>
       </w:r>
     </w:p>
     <w:p>
@@ -610,62 +1082,16 @@
         <w:rPr>
           <w:lang w:val="ru-RU"/>
         </w:rPr>
-        <w:t xml:space="preserve">Все подпрограммы принимают аргументы в региатрах </w:t>
-      </w:r>
-      <w:r>
-        <w:rPr>
-          <w:lang w:val="en-US"/>
-        </w:rPr>
-        <w:t>a</w:t>
-      </w:r>
-      <w:r>
-        <w:rPr>
-          <w:lang w:val="ru-RU"/>
-        </w:rPr>
-        <w:t xml:space="preserve">0, </w:t>
-      </w:r>
-      <w:r>
-        <w:rPr>
-          <w:lang w:val="en-US"/>
-        </w:rPr>
-        <w:t>a</w:t>
-      </w:r>
-      <w:r>
-        <w:rPr>
-          <w:lang w:val="ru-RU"/>
-        </w:rPr>
-        <w:t xml:space="preserve">1 </w:t>
-      </w:r>
-      <w:r>
-        <w:rPr>
-          <w:lang w:val="ru-RU"/>
-        </w:rPr>
-        <w:t xml:space="preserve">и </w:t>
-      </w:r>
-      <w:r>
-        <w:rPr>
-          <w:lang w:val="en-US"/>
-        </w:rPr>
-        <w:t>a</w:t>
-      </w:r>
-      <w:r>
-        <w:rPr>
-          <w:lang w:val="ru-RU"/>
-        </w:rPr>
-        <w:t>2 (</w:t>
-      </w:r>
-      <w:r>
-        <w:rPr>
-          <w:lang w:val="ru-RU"/>
-        </w:rPr>
-        <w:t xml:space="preserve">больше не нужно). Подпрограммы ничего не возвращают (как </w:t>
-      </w:r>
-      <w:r>
-        <w:rPr>
-          <w:lang w:val="en-US"/>
-        </w:rPr>
-        <w:t>void</w:t>
-      </w:r>
+        <w:t xml:space="preserve">Макросы на ввод вывод информации написаны. Не стал писать только макрос на чтение строки в буфер, поскольку это происходит один раз во всем коде и я </w:t>
+      </w:r>
+      <w:proofErr w:type="gramStart"/>
+      <w:r>
+        <w:rPr>
+          <w:lang w:val="ru-RU"/>
+        </w:rPr>
+        <w:t>решил</w:t>
+      </w:r>
+      <w:proofErr w:type="gramEnd"/>
       <w:r>
         <w:rPr>
           <w:lang w:val="ru-RU"/>
@@ -676,256 +1102,48 @@
         <w:rPr>
           <w:lang w:val="ru-RU"/>
         </w:rPr>
-        <w:t xml:space="preserve">в </w:t>
-      </w:r>
-      <w:r>
-        <w:rPr>
-          <w:lang w:val="en-US"/>
-        </w:rPr>
-        <w:t>C</w:t>
-      </w:r>
-      <w:r>
-        <w:rPr>
-          <w:lang w:val="ru-RU"/>
+        <w:t>что это не целесообразно.</w:t>
+      </w:r>
+      <w:r>
+        <w:rPr>
+          <w:lang w:val="ru-RU"/>
+        </w:rPr>
+        <w:br/>
+      </w:r>
+      <w:r>
+        <w:rPr>
+          <w:lang w:val="ru-RU"/>
+        </w:rPr>
+        <w:lastRenderedPageBreak/>
+        <w:t>Также я написал макрос для тестирования.</w:t>
+      </w:r>
+      <w:r>
+        <w:rPr>
+          <w:lang w:val="ru-RU"/>
+        </w:rPr>
+        <w:t xml:space="preserve"> Тесты выглядят так.</w:t>
+      </w:r>
+      <w:r>
+        <w:rPr>
+          <w:noProof/>
         </w:rPr>
         <w:t xml:space="preserve"> </w:t>
       </w:r>
       <w:r>
         <w:rPr>
-          <w:lang w:val="ru-RU"/>
-        </w:rPr>
-        <w:t xml:space="preserve">и </w:t>
-      </w:r>
-      <w:r>
-        <w:rPr>
-          <w:lang w:val="en-US"/>
-        </w:rPr>
-        <w:t>C</w:t>
-      </w:r>
-      <w:r>
-        <w:rPr>
-          <w:lang w:val="ru-RU"/>
-        </w:rPr>
-        <w:t>++)</w:t>
-      </w:r>
-      <w:r>
-        <w:rPr>
-          <w:lang w:val="ru-RU"/>
-        </w:rPr>
-        <w:t>.</w:t>
-      </w:r>
-      <w:r>
-        <w:rPr>
-          <w:lang w:val="ru-RU"/>
+          <w:noProof/>
         </w:rPr>
         <w:br/>
-        <w:t xml:space="preserve">Регистры </w:t>
-      </w:r>
-      <w:r>
-        <w:rPr>
-          <w:lang w:val="en-US"/>
-        </w:rPr>
-        <w:t>s</w:t>
-      </w:r>
-      <w:r>
-        <w:rPr>
-          <w:lang w:val="ru-RU"/>
-        </w:rPr>
-        <w:t xml:space="preserve">0, </w:t>
-      </w:r>
-      <w:r>
-        <w:rPr>
-          <w:lang w:val="en-US"/>
-        </w:rPr>
-        <w:t>s</w:t>
-      </w:r>
-      <w:r>
-        <w:rPr>
-          <w:lang w:val="ru-RU"/>
-        </w:rPr>
-        <w:t xml:space="preserve">1, </w:t>
-      </w:r>
-      <w:r>
-        <w:rPr>
-          <w:lang w:val="en-US"/>
-        </w:rPr>
-        <w:t>s</w:t>
-      </w:r>
-      <w:r>
-        <w:rPr>
-          <w:lang w:val="ru-RU"/>
-        </w:rPr>
-        <w:t xml:space="preserve">2 </w:t>
-      </w:r>
-      <w:r>
-        <w:rPr>
-          <w:lang w:val="ru-RU"/>
-        </w:rPr>
-        <w:t>итд сохраняют свои значения по итогу работы программы – конвенции не нарушены.</w:t>
-      </w:r>
-    </w:p>
-    <w:p>
-      <w:pPr>
-        <w:pStyle w:val="ListParagraph"/>
-        <w:numPr>
-          <w:ilvl w:val="0"/>
-          <w:numId w:val="4"/>
-        </w:numPr>
-        <w:rPr>
-          <w:lang w:val="ru-RU"/>
-        </w:rPr>
-      </w:pPr>
-      <w:r>
-        <w:rPr>
-          <w:lang w:val="ru-RU"/>
-        </w:rPr>
-        <w:t xml:space="preserve">Локальные переменные </w:t>
-      </w:r>
-      <w:r>
-        <w:rPr>
-          <w:lang w:val="ru-RU"/>
-        </w:rPr>
-        <w:t>хранятся в свободных регистрах.</w:t>
-      </w:r>
-    </w:p>
-    <w:p>
-      <w:pPr>
-        <w:numPr>
-          <w:ilvl w:val="0"/>
-          <w:numId w:val="4"/>
-        </w:numPr>
-        <w:spacing w:before="100" w:beforeAutospacing="1" w:after="100" w:afterAutospacing="1"/>
-        <w:rPr>
-          <w:rFonts w:ascii="SFRM1200" w:eastAsia="Times New Roman" w:hAnsi="SFRM1200" w:cs="Times New Roman"/>
-          <w:kern w:val="0"/>
-          <w14:ligatures w14:val="none"/>
-        </w:rPr>
-      </w:pPr>
-      <w:r>
-        <w:rPr>
-          <w:rFonts w:ascii="SFRM1200" w:eastAsia="Times New Roman" w:hAnsi="SFRM1200" w:cs="Times New Roman"/>
-          <w:kern w:val="0"/>
-          <w14:ligatures w14:val="none"/>
-        </w:rPr>
-        <w:t xml:space="preserve">В местах вызова функции </w:t>
-      </w:r>
-      <w:r>
-        <w:rPr>
-          <w:rFonts w:ascii="SFRM1200" w:eastAsia="Times New Roman" w:hAnsi="SFRM1200" w:cs="Times New Roman"/>
-          <w:kern w:val="0"/>
-          <w:lang w:val="ru-RU"/>
-          <w14:ligatures w14:val="none"/>
-        </w:rPr>
-        <w:t>добавлены</w:t>
-      </w:r>
-      <w:r>
-        <w:rPr>
-          <w:rFonts w:ascii="SFRM1200" w:eastAsia="Times New Roman" w:hAnsi="SFRM1200" w:cs="Times New Roman"/>
-          <w:kern w:val="0"/>
-          <w14:ligatures w14:val="none"/>
-        </w:rPr>
-        <w:t xml:space="preserve"> комментарии, описывающие пе- редачу фактических параметров</w:t>
-      </w:r>
-      <w:r>
-        <w:rPr>
-          <w:rFonts w:ascii="SFRM1200" w:eastAsia="Times New Roman" w:hAnsi="SFRM1200" w:cs="Times New Roman"/>
-          <w:kern w:val="0"/>
-          <w:lang w:val="ru-RU"/>
-          <w14:ligatures w14:val="none"/>
-        </w:rPr>
-        <w:t xml:space="preserve">. Аргументы хранятся в </w:t>
-      </w:r>
-      <w:r>
-        <w:rPr>
-          <w:rFonts w:ascii="SFRM1200" w:eastAsia="Times New Roman" w:hAnsi="SFRM1200" w:cs="Times New Roman"/>
-          <w:kern w:val="0"/>
-          <w:lang w:val="en-US"/>
-          <w14:ligatures w14:val="none"/>
-        </w:rPr>
-        <w:t>a</w:t>
-      </w:r>
-      <w:r>
-        <w:rPr>
-          <w:rFonts w:ascii="SFRM1200" w:eastAsia="Times New Roman" w:hAnsi="SFRM1200" w:cs="Times New Roman"/>
-          <w:kern w:val="0"/>
-          <w:lang w:val="ru-RU"/>
-          <w14:ligatures w14:val="none"/>
-        </w:rPr>
-        <w:t xml:space="preserve">0, </w:t>
-      </w:r>
-      <w:r>
-        <w:rPr>
-          <w:rFonts w:ascii="SFRM1200" w:eastAsia="Times New Roman" w:hAnsi="SFRM1200" w:cs="Times New Roman"/>
-          <w:kern w:val="0"/>
-          <w:lang w:val="en-US"/>
-          <w14:ligatures w14:val="none"/>
-        </w:rPr>
-        <w:t>a</w:t>
-      </w:r>
-      <w:r>
-        <w:rPr>
-          <w:rFonts w:ascii="SFRM1200" w:eastAsia="Times New Roman" w:hAnsi="SFRM1200" w:cs="Times New Roman"/>
-          <w:kern w:val="0"/>
-          <w:lang w:val="ru-RU"/>
-          <w14:ligatures w14:val="none"/>
-        </w:rPr>
-        <w:t xml:space="preserve">1, </w:t>
-      </w:r>
-      <w:r>
-        <w:rPr>
-          <w:rFonts w:ascii="SFRM1200" w:eastAsia="Times New Roman" w:hAnsi="SFRM1200" w:cs="Times New Roman"/>
-          <w:kern w:val="0"/>
-          <w:lang w:val="ru-RU"/>
-          <w14:ligatures w14:val="none"/>
-        </w:rPr>
-        <w:t xml:space="preserve">и иногда </w:t>
-      </w:r>
-      <w:r>
-        <w:rPr>
-          <w:rFonts w:ascii="SFRM1200" w:eastAsia="Times New Roman" w:hAnsi="SFRM1200" w:cs="Times New Roman"/>
-          <w:kern w:val="0"/>
-          <w:lang w:val="en-US"/>
-          <w14:ligatures w14:val="none"/>
-        </w:rPr>
-        <w:t>a</w:t>
-      </w:r>
-      <w:r>
-        <w:rPr>
-          <w:rFonts w:ascii="SFRM1200" w:eastAsia="Times New Roman" w:hAnsi="SFRM1200" w:cs="Times New Roman"/>
-          <w:kern w:val="0"/>
-          <w:lang w:val="ru-RU"/>
-          <w14:ligatures w14:val="none"/>
-        </w:rPr>
-        <w:t xml:space="preserve">2 – </w:t>
-      </w:r>
-      <w:r>
-        <w:rPr>
-          <w:rFonts w:ascii="SFRM1200" w:eastAsia="Times New Roman" w:hAnsi="SFRM1200" w:cs="Times New Roman"/>
-          <w:kern w:val="0"/>
-          <w:lang w:val="ru-RU"/>
-          <w14:ligatures w14:val="none"/>
-        </w:rPr>
-        <w:t>я не стал описывать это в комментариях к коду поскольку это избыточно, а код отформатирован максимально наглядным образом (пример ниже)</w:t>
-      </w:r>
-      <w:r>
-        <w:rPr>
-          <w:noProof/>
-        </w:rPr>
-        <w:t xml:space="preserve"> </w:t>
-      </w:r>
-      <w:r>
-        <w:rPr>
-          <w:rFonts w:ascii="SFRM1200" w:eastAsia="Times New Roman" w:hAnsi="SFRM1200" w:cs="Times New Roman"/>
-          <w:noProof/>
-          <w:kern w:val="0"/>
-          <w:lang w:val="ru-RU"/>
-          <w14:ligatures w14:val="none"/>
+      </w:r>
+      <w:r>
+        <w:rPr>
+          <w:lang w:val="ru-RU"/>
         </w:rPr>
         <w:drawing>
-          <wp:inline distT="0" distB="0" distL="0" distR="0" wp14:anchorId="0E342E07" wp14:editId="13713DD9">
-            <wp:extent cx="5943600" cy="2621280"/>
+          <wp:inline distT="0" distB="0" distL="0" distR="0" wp14:anchorId="3D4F8733" wp14:editId="7B5DB66C">
+            <wp:extent cx="5943600" cy="5360670"/>
             <wp:effectExtent l="0" t="0" r="0" b="0"/>
-            <wp:docPr id="799338356" name="Picture 1"/>
+            <wp:docPr id="1693654489" name="Picture 1"/>
             <wp:cNvGraphicFramePr>
               <a:graphicFrameLocks xmlns:a="http://schemas.openxmlformats.org/drawingml/2006/main" noChangeAspect="1"/>
             </wp:cNvGraphicFramePr>
@@ -933,7 +1151,7 @@
               <a:graphicData uri="http://schemas.openxmlformats.org/drawingml/2006/picture">
                 <pic:pic xmlns:pic="http://schemas.openxmlformats.org/drawingml/2006/picture">
                   <pic:nvPicPr>
-                    <pic:cNvPr id="799338356" name=""/>
+                    <pic:cNvPr id="1693654489" name=""/>
                     <pic:cNvPicPr/>
                   </pic:nvPicPr>
                   <pic:blipFill>
@@ -945,7 +1163,7 @@
                   <pic:spPr>
                     <a:xfrm>
                       <a:off x="0" y="0"/>
-                      <a:ext cx="5943600" cy="2621280"/>
+                      <a:ext cx="5943600" cy="5360670"/>
                     </a:xfrm>
                     <a:prstGeom prst="rect">
                       <a:avLst/>
@@ -960,6 +1178,19 @@
     </w:p>
     <w:p>
       <w:pPr>
+        <w:rPr>
+          <w:lang w:val="ru-RU"/>
+        </w:rPr>
+      </w:pPr>
+      <w:r>
+        <w:rPr>
+          <w:lang w:val="ru-RU"/>
+        </w:rPr>
+        <w:t>10 баллов</w:t>
+      </w:r>
+    </w:p>
+    <w:p>
+      <w:pPr>
         <w:pStyle w:val="ListParagraph"/>
         <w:numPr>
           <w:ilvl w:val="0"/>
@@ -973,38 +1204,45 @@
         <w:rPr>
           <w:lang w:val="ru-RU"/>
         </w:rPr>
-        <w:t>Эту информацию в отчете отразил (странный критерий)</w:t>
-      </w:r>
-    </w:p>
-    <w:p>
-      <w:pPr>
-        <w:rPr>
-          <w:lang w:val="ru-RU"/>
-        </w:rPr>
-      </w:pPr>
-      <w:r>
-        <w:rPr>
-          <w:lang w:val="ru-RU"/>
-        </w:rPr>
-        <w:t>8 баллов</w:t>
+        <w:t>Программа разбита на несколько файлов (</w:t>
+      </w:r>
+      <w:r>
+        <w:rPr>
+          <w:lang w:val="ru-RU"/>
+        </w:rPr>
+        <w:t>4</w:t>
+      </w:r>
+      <w:r>
+        <w:rPr>
+          <w:lang w:val="ru-RU"/>
+        </w:rPr>
+        <w:t xml:space="preserve"> файла). </w:t>
       </w:r>
     </w:p>
     <w:p>
       <w:pPr>
         <w:pStyle w:val="ListParagraph"/>
-        <w:numPr>
-          <w:ilvl w:val="0"/>
-          <w:numId w:val="4"/>
-        </w:numPr>
-      </w:pPr>
-      <w:r>
-        <w:rPr>
-          <w:lang w:val="ru-RU"/>
-        </w:rPr>
-        <w:t>Разработанные подпрограммы написаны гибко и потому поддерживают</w:t>
-      </w:r>
-      <w:r>
-        <w:t xml:space="preserve"> многократное использование с различными наборами исходных данных</w:t>
+        <w:rPr>
+          <w:lang w:val="en-US"/>
+        </w:rPr>
+      </w:pPr>
+      <w:r>
+        <w:rPr>
+          <w:lang w:val="ru-RU"/>
+        </w:rPr>
+        <w:t>- Библиотека макросов</w:t>
+      </w:r>
+      <w:r>
+        <w:rPr>
+          <w:lang w:val="ru-RU"/>
+        </w:rPr>
+        <w:t xml:space="preserve"> </w:t>
+      </w:r>
+      <w:r>
+        <w:rPr>
+          <w:lang w:val="en-US"/>
+        </w:rPr>
+        <w:t>macros</w:t>
       </w:r>
       <w:r>
         <w:rPr>
@@ -1012,159 +1250,14 @@
         </w:rPr>
         <w:t>.</w:t>
       </w:r>
-    </w:p>
-    <w:p>
-      <w:pPr>
-        <w:pStyle w:val="ListParagraph"/>
-        <w:numPr>
-          <w:ilvl w:val="0"/>
-          <w:numId w:val="4"/>
-        </w:numPr>
-        <w:rPr>
-          <w:lang w:val="ru-RU"/>
-        </w:rPr>
-      </w:pPr>
-      <w:r>
-        <w:rPr>
-          <w:lang w:val="ru-RU"/>
-        </w:rPr>
-        <w:lastRenderedPageBreak/>
-        <w:t>Тестовая программа является частью основной, чтобы обеспечить единую точку входа в программу для упрощения работы с ней. При необходимости программы легко разделяются друг от друга.</w:t>
-      </w:r>
-    </w:p>
-    <w:p>
-      <w:pPr>
-        <w:pStyle w:val="ListParagraph"/>
-        <w:numPr>
-          <w:ilvl w:val="0"/>
-          <w:numId w:val="4"/>
-        </w:numPr>
-        <w:rPr>
-          <w:lang w:val="ru-RU"/>
-        </w:rPr>
-      </w:pPr>
-      <w:r>
-        <w:rPr>
-          <w:lang w:val="ru-RU"/>
-        </w:rPr>
-        <w:t>Изменения в отчет добавлены (еще один странный критерий)</w:t>
-      </w:r>
-    </w:p>
-    <w:p>
-      <w:pPr>
-        <w:rPr>
-          <w:lang w:val="ru-RU"/>
-        </w:rPr>
-      </w:pPr>
-      <w:r>
-        <w:rPr>
-          <w:lang w:val="ru-RU"/>
-        </w:rPr>
-        <w:t>9 баллов</w:t>
-      </w:r>
-    </w:p>
-    <w:p>
-      <w:pPr>
-        <w:pStyle w:val="ListParagraph"/>
-        <w:numPr>
-          <w:ilvl w:val="0"/>
-          <w:numId w:val="4"/>
-        </w:numPr>
-        <w:rPr>
-          <w:lang w:val="ru-RU"/>
-        </w:rPr>
-      </w:pPr>
-      <w:r>
-        <w:rPr>
-          <w:lang w:val="ru-RU"/>
-        </w:rPr>
-        <w:t>Макросы на ввод вывод информации написаны. Не стал писать только макрос на чтение строки в буфер, поскольку это происходит один раз во всем коде и я решил что это не целесообразно.</w:t>
-      </w:r>
-      <w:r>
-        <w:rPr>
-          <w:lang w:val="ru-RU"/>
-        </w:rPr>
-        <w:br/>
-        <w:t>Также я написал макрос для тестирования. При готовом макросе тесты выглядят так.</w:t>
-      </w:r>
-      <w:r>
-        <w:rPr>
-          <w:noProof/>
-        </w:rPr>
-        <w:t xml:space="preserve"> </w:t>
-      </w:r>
-      <w:r>
-        <w:rPr>
-          <w:noProof/>
-          <w:lang w:val="ru-RU"/>
-        </w:rPr>
-        <w:drawing>
-          <wp:inline distT="0" distB="0" distL="0" distR="0" wp14:anchorId="51D487A3" wp14:editId="5B772CC9">
-            <wp:extent cx="5943600" cy="1177290"/>
-            <wp:effectExtent l="0" t="0" r="0" b="3810"/>
-            <wp:docPr id="155804689" name="Picture 1"/>
-            <wp:cNvGraphicFramePr>
-              <a:graphicFrameLocks xmlns:a="http://schemas.openxmlformats.org/drawingml/2006/main" noChangeAspect="1"/>
-            </wp:cNvGraphicFramePr>
-            <a:graphic xmlns:a="http://schemas.openxmlformats.org/drawingml/2006/main">
-              <a:graphicData uri="http://schemas.openxmlformats.org/drawingml/2006/picture">
-                <pic:pic xmlns:pic="http://schemas.openxmlformats.org/drawingml/2006/picture">
-                  <pic:nvPicPr>
-                    <pic:cNvPr id="155804689" name=""/>
-                    <pic:cNvPicPr/>
-                  </pic:nvPicPr>
-                  <pic:blipFill>
-                    <a:blip r:embed="rId11"/>
-                    <a:stretch>
-                      <a:fillRect/>
-                    </a:stretch>
-                  </pic:blipFill>
-                  <pic:spPr>
-                    <a:xfrm>
-                      <a:off x="0" y="0"/>
-                      <a:ext cx="5943600" cy="1177290"/>
-                    </a:xfrm>
-                    <a:prstGeom prst="rect">
-                      <a:avLst/>
-                    </a:prstGeom>
-                  </pic:spPr>
-                </pic:pic>
-              </a:graphicData>
-            </a:graphic>
-          </wp:inline>
-        </w:drawing>
-      </w:r>
-    </w:p>
-    <w:p>
-      <w:pPr>
-        <w:rPr>
-          <w:lang w:val="ru-RU"/>
-        </w:rPr>
-      </w:pPr>
-      <w:r>
-        <w:rPr>
-          <w:lang w:val="ru-RU"/>
-        </w:rPr>
-        <w:t>10 баллов</w:t>
-      </w:r>
-    </w:p>
-    <w:p>
-      <w:pPr>
-        <w:pStyle w:val="ListParagraph"/>
-        <w:numPr>
-          <w:ilvl w:val="0"/>
-          <w:numId w:val="4"/>
-        </w:numPr>
-        <w:rPr>
-          <w:lang w:val="ru-RU"/>
-        </w:rPr>
-      </w:pPr>
-      <w:r>
-        <w:rPr>
-          <w:lang w:val="ru-RU"/>
-        </w:rPr>
-        <w:t xml:space="preserve">Программа разбита на несколько файлов (2 файла). </w:t>
-      </w:r>
+      <w:proofErr w:type="spellStart"/>
+      <w:r>
+        <w:rPr>
+          <w:lang w:val="en-US"/>
+        </w:rPr>
+        <w:t>asm</w:t>
+      </w:r>
+      <w:proofErr w:type="spellEnd"/>
       <w:r>
         <w:rPr>
           <w:lang w:val="ru-RU"/>
@@ -1196,12 +1289,14 @@
         </w:rPr>
         <w:t>.</w:t>
       </w:r>
+      <w:proofErr w:type="spellStart"/>
       <w:r>
         <w:rPr>
           <w:lang w:val="en-US"/>
         </w:rPr>
         <w:t>asm</w:t>
       </w:r>
+      <w:proofErr w:type="spellEnd"/>
       <w:r>
         <w:rPr>
           <w:lang w:val="ru-RU"/>
@@ -1275,12 +1370,54 @@
         </w:rPr>
         <w:t>.</w:t>
       </w:r>
+      <w:proofErr w:type="spellStart"/>
       <w:r>
         <w:rPr>
           <w:lang w:val="en-US"/>
         </w:rPr>
         <w:t>asm</w:t>
       </w:r>
+      <w:proofErr w:type="spellEnd"/>
+    </w:p>
+    <w:p>
+      <w:pPr>
+        <w:pStyle w:val="ListParagraph"/>
+        <w:rPr>
+          <w:lang w:val="en-US"/>
+        </w:rPr>
+      </w:pPr>
+      <w:r>
+        <w:rPr>
+          <w:lang w:val="ru-RU"/>
+        </w:rPr>
+        <w:t xml:space="preserve">- </w:t>
+      </w:r>
+      <w:r>
+        <w:rPr>
+          <w:lang w:val="ru-RU"/>
+        </w:rPr>
+        <w:t xml:space="preserve">Макрос для тестов и сами тесты вынесены в файл </w:t>
+      </w:r>
+      <w:r>
+        <w:rPr>
+          <w:lang w:val="en-US"/>
+        </w:rPr>
+        <w:t>tests</w:t>
+      </w:r>
+      <w:r>
+        <w:rPr>
+          <w:lang w:val="ru-RU"/>
+        </w:rPr>
+        <w:t>.</w:t>
+      </w:r>
+      <w:proofErr w:type="spellStart"/>
+      <w:r>
+        <w:rPr>
+          <w:lang w:val="en-US"/>
+        </w:rPr>
+        <w:t>asm</w:t>
+      </w:r>
+      <w:proofErr w:type="spellEnd"/>
       <w:r>
         <w:rPr>
           <w:lang w:val="ru-RU"/>
@@ -1291,13 +1428,13 @@
         <w:rPr>
           <w:lang w:val="ru-RU"/>
         </w:rPr>
-        <w:t xml:space="preserve">- Функции для работы с массивами используются как внутри тестовой части программы в функции </w:t>
-      </w:r>
-      <w:r>
-        <w:rPr>
-          <w:lang w:val="en-US"/>
-        </w:rPr>
-        <w:t>main</w:t>
+        <w:t>- Функции для работы с массивами используются как внутри тестовой программы</w:t>
+      </w:r>
+      <w:r>
+        <w:rPr>
+          <w:lang w:val="ru-RU"/>
+        </w:rPr>
+        <w:t>,</w:t>
       </w:r>
       <w:r>
         <w:rPr>
@@ -1309,31 +1446,7 @@
         <w:rPr>
           <w:lang w:val="ru-RU"/>
         </w:rPr>
-        <w:t xml:space="preserve">так и в основной (метка </w:t>
-      </w:r>
-      <w:r>
-        <w:rPr>
-          <w:lang w:val="en-US"/>
-        </w:rPr>
-        <w:t>manual</w:t>
-      </w:r>
-      <w:r>
-        <w:rPr>
-          <w:lang w:val="ru-RU"/>
-        </w:rPr>
-        <w:t>_</w:t>
-      </w:r>
-      <w:r>
-        <w:rPr>
-          <w:lang w:val="en-US"/>
-        </w:rPr>
-        <w:t>run</w:t>
-      </w:r>
-      <w:r>
-        <w:rPr>
-          <w:lang w:val="ru-RU"/>
-        </w:rPr>
-        <w:t>)</w:t>
+        <w:t>так и в основной</w:t>
       </w:r>
     </w:p>
     <w:p>

</xml_diff>